<commit_message>
create zips and doc. add comments. fix bugs
</commit_message>
<xml_diff>
--- a/docs/WeekSix/Kyle_Stevens.docx
+++ b/docs/WeekSix/Kyle_Stevens.docx
@@ -1,6 +1,6 @@
 
 <file path=word/document.xml><?xml version="1.0" encoding="utf-8"?>
-<w:document xmlns:wpc="http://schemas.microsoft.com/office/word/2010/wordprocessingCanvas" xmlns:mc="http://schemas.openxmlformats.org/markup-compatibility/2006" xmlns:o="urn:schemas-microsoft-com:office:office" xmlns:r="http://schemas.openxmlformats.org/officeDocument/2006/relationships" xmlns:m="http://schemas.openxmlformats.org/officeDocument/2006/math" xmlns:v="urn:schemas-microsoft-com:vml" xmlns:wp14="http://schemas.microsoft.com/office/word/2010/wordprocessingDrawing" xmlns:wp="http://schemas.openxmlformats.org/drawingml/2006/wordprocessingDrawing" xmlns:w10="urn:schemas-microsoft-com:office:word" xmlns:w="http://schemas.openxmlformats.org/wordprocessingml/2006/main" xmlns:w14="http://schemas.microsoft.com/office/word/2010/wordml" xmlns:w15="http://schemas.microsoft.com/office/word/2012/wordml" xmlns:wpg="http://schemas.microsoft.com/office/word/2010/wordprocessingGroup" xmlns:wpi="http://schemas.microsoft.com/office/word/2010/wordprocessingInk" xmlns:wne="http://schemas.microsoft.com/office/word/2006/wordml" xmlns:wps="http://schemas.microsoft.com/office/word/2010/wordprocessingShape" mc:Ignorable="w14 w15 wp14">
+<w:document xmlns:wpc="http://schemas.microsoft.com/office/word/2010/wordprocessingCanvas" xmlns:cx="http://schemas.microsoft.com/office/drawing/2014/chartex" xmlns:cx1="http://schemas.microsoft.com/office/drawing/2015/9/8/chartex" xmlns:cx2="http://schemas.microsoft.com/office/drawing/2015/10/21/chartex" xmlns:cx3="http://schemas.microsoft.com/office/drawing/2016/5/9/chartex" xmlns:cx4="http://schemas.microsoft.com/office/drawing/2016/5/10/chartex" xmlns:cx5="http://schemas.microsoft.com/office/drawing/2016/5/11/chartex" xmlns:cx6="http://schemas.microsoft.com/office/drawing/2016/5/12/chartex" xmlns:cx7="http://schemas.microsoft.com/office/drawing/2016/5/13/chartex" xmlns:cx8="http://schemas.microsoft.com/office/drawing/2016/5/14/chartex" xmlns:mc="http://schemas.openxmlformats.org/markup-compatibility/2006" xmlns:aink="http://schemas.microsoft.com/office/drawing/2016/ink" xmlns:am3d="http://schemas.microsoft.com/office/drawing/2017/model3d" xmlns:o="urn:schemas-microsoft-com:office:office" xmlns:r="http://schemas.openxmlformats.org/officeDocument/2006/relationships" xmlns:m="http://schemas.openxmlformats.org/officeDocument/2006/math" xmlns:v="urn:schemas-microsoft-com:vml" xmlns:wp14="http://schemas.microsoft.com/office/word/2010/wordprocessingDrawing" xmlns:wp="http://schemas.openxmlformats.org/drawingml/2006/wordprocessingDrawing" xmlns:w10="urn:schemas-microsoft-com:office:word" xmlns:w="http://schemas.openxmlformats.org/wordprocessingml/2006/main" xmlns:w14="http://schemas.microsoft.com/office/word/2010/wordml" xmlns:w15="http://schemas.microsoft.com/office/word/2012/wordml" xmlns:w16cex="http://schemas.microsoft.com/office/word/2018/wordml/cex" xmlns:w16cid="http://schemas.microsoft.com/office/word/2016/wordml/cid" xmlns:w16="http://schemas.microsoft.com/office/word/2018/wordml" xmlns:w16se="http://schemas.microsoft.com/office/word/2015/wordml/symex" xmlns:wpg="http://schemas.microsoft.com/office/word/2010/wordprocessingGroup" xmlns:wpi="http://schemas.microsoft.com/office/word/2010/wordprocessingInk" xmlns:wne="http://schemas.microsoft.com/office/word/2006/wordml" xmlns:wps="http://schemas.microsoft.com/office/word/2010/wordprocessingShape" mc:Ignorable="w14 w15 w16se w16cid w16 w16cex wp14">
   <w:body>
     <w:p>
       <w:pPr>
@@ -32,9 +32,85 @@
       </w:r>
     </w:p>
     <w:p>
-      <w:bookmarkStart w:id="0" w:name="_GoBack"/>
-      <w:bookmarkEnd w:id="0"/>
+      <w:r>
+        <w:t>Output using Eclipse IDE instead of Bash window since I am calling multiple classes and when using Bash, the compiler could not find the Date class, even though it was called in the DateTest class.</w:t>
+      </w:r>
     </w:p>
+    <w:p>
+      <w:r>
+        <w:rPr>
+          <w:noProof/>
+        </w:rPr>
+        <w:drawing>
+          <wp:inline distT="0" distB="0" distL="0" distR="0" wp14:anchorId="64C8E55D" wp14:editId="0A14153A">
+            <wp:extent cx="3286584" cy="3286584"/>
+            <wp:effectExtent l="0" t="0" r="9525" b="9525"/>
+            <wp:docPr id="1" name="Picture 1"/>
+            <wp:cNvGraphicFramePr>
+              <a:graphicFrameLocks xmlns:a="http://schemas.openxmlformats.org/drawingml/2006/main" noChangeAspect="1"/>
+            </wp:cNvGraphicFramePr>
+            <a:graphic xmlns:a="http://schemas.openxmlformats.org/drawingml/2006/main">
+              <a:graphicData uri="http://schemas.openxmlformats.org/drawingml/2006/picture">
+                <pic:pic xmlns:pic="http://schemas.openxmlformats.org/drawingml/2006/picture">
+                  <pic:nvPicPr>
+                    <pic:cNvPr id="1" name=""/>
+                    <pic:cNvPicPr/>
+                  </pic:nvPicPr>
+                  <pic:blipFill>
+                    <a:blip r:embed="rId5"/>
+                    <a:stretch>
+                      <a:fillRect/>
+                    </a:stretch>
+                  </pic:blipFill>
+                  <pic:spPr>
+                    <a:xfrm>
+                      <a:off x="0" y="0"/>
+                      <a:ext cx="3286584" cy="3286584"/>
+                    </a:xfrm>
+                    <a:prstGeom prst="rect">
+                      <a:avLst/>
+                    </a:prstGeom>
+                  </pic:spPr>
+                </pic:pic>
+              </a:graphicData>
+            </a:graphic>
+          </wp:inline>
+        </w:drawing>
+      </w:r>
+    </w:p>
+    <w:p>
+      <w:pPr>
+        <w:pStyle w:val="ListParagraph"/>
+      </w:pPr>
+      <w:r>
+        <w:t>I have not shared the source code in my program with anyone other than my instructor’s approved human sources.</w:t>
+      </w:r>
+    </w:p>
+    <w:p>
+      <w:pPr>
+        <w:pStyle w:val="ListParagraph"/>
+      </w:pPr>
+      <w:r>
+        <w:t>I have not used source code obtained from another student, or any other unauthorized source, either modified or unmodified.</w:t>
+      </w:r>
+    </w:p>
+    <w:p>
+      <w:pPr>
+        <w:pStyle w:val="ListParagraph"/>
+      </w:pPr>
+      <w:r>
+        <w:t xml:space="preserve">If any source code or documentation used in my program was obtained from another source, such as a text book or course notes, that has been clearly noted with a proper citation in the comments of my program. </w:t>
+      </w:r>
+    </w:p>
+    <w:p>
+      <w:pPr>
+        <w:pStyle w:val="ListParagraph"/>
+      </w:pPr>
+      <w:r>
+        <w:t>I have not knowingly designed this program in such a way as to defeat or interfere with the normal operation of any machine it is graded on or to produce apparently correct results when in fact it does not.</w:t>
+      </w:r>
+    </w:p>
+    <w:p/>
     <w:sectPr>
       <w:pgSz w:w="12240" w:h="15840"/>
       <w:pgMar w:top="1440" w:right="1440" w:bottom="1440" w:left="1440" w:header="720" w:footer="720" w:gutter="0"/>
@@ -45,8 +121,103 @@
 </w:document>
 </file>
 
+<file path=word/numbering.xml><?xml version="1.0" encoding="utf-8"?>
+<w:numbering xmlns:wpc="http://schemas.microsoft.com/office/word/2010/wordprocessingCanvas" xmlns:cx="http://schemas.microsoft.com/office/drawing/2014/chartex" xmlns:cx1="http://schemas.microsoft.com/office/drawing/2015/9/8/chartex" xmlns:cx2="http://schemas.microsoft.com/office/drawing/2015/10/21/chartex" xmlns:cx3="http://schemas.microsoft.com/office/drawing/2016/5/9/chartex" xmlns:cx4="http://schemas.microsoft.com/office/drawing/2016/5/10/chartex" xmlns:cx5="http://schemas.microsoft.com/office/drawing/2016/5/11/chartex" xmlns:cx6="http://schemas.microsoft.com/office/drawing/2016/5/12/chartex" xmlns:cx7="http://schemas.microsoft.com/office/drawing/2016/5/13/chartex" xmlns:cx8="http://schemas.microsoft.com/office/drawing/2016/5/14/chartex" xmlns:mc="http://schemas.openxmlformats.org/markup-compatibility/2006" xmlns:aink="http://schemas.microsoft.com/office/drawing/2016/ink" xmlns:am3d="http://schemas.microsoft.com/office/drawing/2017/model3d" xmlns:o="urn:schemas-microsoft-com:office:office" xmlns:r="http://schemas.openxmlformats.org/officeDocument/2006/relationships" xmlns:m="http://schemas.openxmlformats.org/officeDocument/2006/math" xmlns:v="urn:schemas-microsoft-com:vml" xmlns:wp14="http://schemas.microsoft.com/office/word/2010/wordprocessingDrawing" xmlns:wp="http://schemas.openxmlformats.org/drawingml/2006/wordprocessingDrawing" xmlns:w10="urn:schemas-microsoft-com:office:word" xmlns:w="http://schemas.openxmlformats.org/wordprocessingml/2006/main" xmlns:w14="http://schemas.microsoft.com/office/word/2010/wordml" xmlns:w15="http://schemas.microsoft.com/office/word/2012/wordml" xmlns:w16cex="http://schemas.microsoft.com/office/word/2018/wordml/cex" xmlns:w16cid="http://schemas.microsoft.com/office/word/2016/wordml/cid" xmlns:w16="http://schemas.microsoft.com/office/word/2018/wordml" xmlns:w16se="http://schemas.microsoft.com/office/word/2015/wordml/symex" xmlns:wpg="http://schemas.microsoft.com/office/word/2010/wordprocessingGroup" xmlns:wpi="http://schemas.microsoft.com/office/word/2010/wordprocessingInk" xmlns:wne="http://schemas.microsoft.com/office/word/2006/wordml" xmlns:wps="http://schemas.microsoft.com/office/word/2010/wordprocessingShape" mc:Ignorable="w14 w15 w16se w16cid w16 w16cex wp14">
+  <w:abstractNum w:abstractNumId="0" w15:restartNumberingAfterBreak="0">
+    <w:nsid w:val="5D2070B5"/>
+    <w:multiLevelType w:val="hybridMultilevel"/>
+    <w:tmpl w:val="7EEA3A1A"/>
+    <w:lvl w:ilvl="0" w:tplc="72CEB28C">
+      <w:start w:val="1"/>
+      <w:numFmt w:val="decimal"/>
+      <w:pStyle w:val="ListParagraph"/>
+      <w:lvlText w:val="%1."/>
+      <w:lvlJc w:val="left"/>
+      <w:pPr>
+        <w:ind w:left="720" w:hanging="360"/>
+      </w:pPr>
+    </w:lvl>
+    <w:lvl w:ilvl="1" w:tplc="04090019">
+      <w:start w:val="1"/>
+      <w:numFmt w:val="lowerLetter"/>
+      <w:lvlText w:val="%2."/>
+      <w:lvlJc w:val="left"/>
+      <w:pPr>
+        <w:ind w:left="1440" w:hanging="360"/>
+      </w:pPr>
+    </w:lvl>
+    <w:lvl w:ilvl="2" w:tplc="0409001B" w:tentative="1">
+      <w:start w:val="1"/>
+      <w:numFmt w:val="lowerRoman"/>
+      <w:lvlText w:val="%3."/>
+      <w:lvlJc w:val="right"/>
+      <w:pPr>
+        <w:ind w:left="2160" w:hanging="180"/>
+      </w:pPr>
+    </w:lvl>
+    <w:lvl w:ilvl="3" w:tplc="0409000F" w:tentative="1">
+      <w:start w:val="1"/>
+      <w:numFmt w:val="decimal"/>
+      <w:lvlText w:val="%4."/>
+      <w:lvlJc w:val="left"/>
+      <w:pPr>
+        <w:ind w:left="2880" w:hanging="360"/>
+      </w:pPr>
+    </w:lvl>
+    <w:lvl w:ilvl="4" w:tplc="04090019" w:tentative="1">
+      <w:start w:val="1"/>
+      <w:numFmt w:val="lowerLetter"/>
+      <w:lvlText w:val="%5."/>
+      <w:lvlJc w:val="left"/>
+      <w:pPr>
+        <w:ind w:left="3600" w:hanging="360"/>
+      </w:pPr>
+    </w:lvl>
+    <w:lvl w:ilvl="5" w:tplc="0409001B" w:tentative="1">
+      <w:start w:val="1"/>
+      <w:numFmt w:val="lowerRoman"/>
+      <w:lvlText w:val="%6."/>
+      <w:lvlJc w:val="right"/>
+      <w:pPr>
+        <w:ind w:left="4320" w:hanging="180"/>
+      </w:pPr>
+    </w:lvl>
+    <w:lvl w:ilvl="6" w:tplc="0409000F" w:tentative="1">
+      <w:start w:val="1"/>
+      <w:numFmt w:val="decimal"/>
+      <w:lvlText w:val="%7."/>
+      <w:lvlJc w:val="left"/>
+      <w:pPr>
+        <w:ind w:left="5040" w:hanging="360"/>
+      </w:pPr>
+    </w:lvl>
+    <w:lvl w:ilvl="7" w:tplc="04090019" w:tentative="1">
+      <w:start w:val="1"/>
+      <w:numFmt w:val="lowerLetter"/>
+      <w:lvlText w:val="%8."/>
+      <w:lvlJc w:val="left"/>
+      <w:pPr>
+        <w:ind w:left="5760" w:hanging="360"/>
+      </w:pPr>
+    </w:lvl>
+    <w:lvl w:ilvl="8" w:tplc="0409001B" w:tentative="1">
+      <w:start w:val="1"/>
+      <w:numFmt w:val="lowerRoman"/>
+      <w:lvlText w:val="%9."/>
+      <w:lvlJc w:val="right"/>
+      <w:pPr>
+        <w:ind w:left="6480" w:hanging="180"/>
+      </w:pPr>
+    </w:lvl>
+  </w:abstractNum>
+  <w:num w:numId="1">
+    <w:abstractNumId w:val="0"/>
+  </w:num>
+</w:numbering>
+</file>
+
 <file path=word/styles.xml><?xml version="1.0" encoding="utf-8"?>
-<w:styles xmlns:mc="http://schemas.openxmlformats.org/markup-compatibility/2006" xmlns:r="http://schemas.openxmlformats.org/officeDocument/2006/relationships" xmlns:w="http://schemas.openxmlformats.org/wordprocessingml/2006/main" xmlns:w14="http://schemas.microsoft.com/office/word/2010/wordml" xmlns:w15="http://schemas.microsoft.com/office/word/2012/wordml" mc:Ignorable="w14 w15">
+<w:styles xmlns:mc="http://schemas.openxmlformats.org/markup-compatibility/2006" xmlns:r="http://schemas.openxmlformats.org/officeDocument/2006/relationships" xmlns:w="http://schemas.openxmlformats.org/wordprocessingml/2006/main" xmlns:w14="http://schemas.microsoft.com/office/word/2010/wordml" xmlns:w15="http://schemas.microsoft.com/office/word/2012/wordml" xmlns:w16cex="http://schemas.microsoft.com/office/word/2018/wordml/cex" xmlns:w16cid="http://schemas.microsoft.com/office/word/2016/wordml/cid" xmlns:w16="http://schemas.microsoft.com/office/word/2018/wordml" xmlns:w16se="http://schemas.microsoft.com/office/word/2015/wordml/symex" mc:Ignorable="w14 w15 w16se w16cid w16 w16cex">
   <w:docDefaults>
     <w:rPrDefault>
       <w:rPr>
@@ -62,7 +233,7 @@
       </w:pPr>
     </w:pPrDefault>
   </w:docDefaults>
-  <w:latentStyles w:defLockedState="0" w:defUIPriority="99" w:defSemiHidden="0" w:defUnhideWhenUsed="0" w:defQFormat="0" w:count="371">
+  <w:latentStyles w:defLockedState="0" w:defUIPriority="99" w:defSemiHidden="0" w:defUnhideWhenUsed="0" w:defQFormat="0" w:count="376">
     <w:lsdException w:name="Normal" w:uiPriority="0" w:qFormat="1"/>
     <w:lsdException w:name="heading 1" w:uiPriority="9" w:qFormat="1"/>
     <w:lsdException w:name="heading 2" w:semiHidden="1" w:uiPriority="9" w:unhideWhenUsed="1" w:qFormat="1"/>
@@ -434,6 +605,11 @@
     <w:lsdException w:name="List Table 5 Dark Accent 6" w:uiPriority="50"/>
     <w:lsdException w:name="List Table 6 Colorful Accent 6" w:uiPriority="51"/>
     <w:lsdException w:name="List Table 7 Colorful Accent 6" w:uiPriority="52"/>
+    <w:lsdException w:name="Mention" w:semiHidden="1" w:unhideWhenUsed="1"/>
+    <w:lsdException w:name="Smart Hyperlink" w:semiHidden="1" w:unhideWhenUsed="1"/>
+    <w:lsdException w:name="Hashtag" w:semiHidden="1" w:unhideWhenUsed="1"/>
+    <w:lsdException w:name="Unresolved Mention" w:semiHidden="1" w:unhideWhenUsed="1"/>
+    <w:lsdException w:name="Smart Link" w:semiHidden="1" w:unhideWhenUsed="1"/>
   </w:latentStyles>
   <w:style w:type="paragraph" w:default="1" w:styleId="Normal">
     <w:name w:val="Normal"/>
@@ -534,6 +710,23 @@
       <w:color w:val="2E74B5" w:themeColor="accent1" w:themeShade="BF"/>
       <w:sz w:val="26"/>
       <w:szCs w:val="26"/>
+    </w:rPr>
+  </w:style>
+  <w:style w:type="paragraph" w:styleId="ListParagraph">
+    <w:name w:val="List Paragraph"/>
+    <w:basedOn w:val="Normal"/>
+    <w:uiPriority w:val="34"/>
+    <w:qFormat/>
+    <w:rsid w:val="00346B77"/>
+    <w:pPr>
+      <w:numPr>
+        <w:numId w:val="1"/>
+      </w:numPr>
+      <w:spacing w:before="240" w:after="200" w:line="276" w:lineRule="auto"/>
+      <w:contextualSpacing/>
+    </w:pPr>
+    <w:rPr>
+      <w:rFonts w:asciiTheme="minorHAnsi" w:hAnsiTheme="minorHAnsi" w:cstheme="minorBidi"/>
     </w:rPr>
   </w:style>
 </w:styles>

</xml_diff>